<commit_message>
feat: Integração com documentos .docx + UI moderna
- Script de conversão automática de .docx para JSON estruturado
- Componente ContentRenderer para renderização moderna
- Ícones e cores dinâmicas por categoria
- Cards com design aprimorado
- Busca em todo o conteúdo dos documentos
- Build automático com prebuild script
- 15 documentos integrados (594 seções totais)
</commit_message>
<xml_diff>
--- a/docs/Dados Cadastrais.docx
+++ b/docs/Dados Cadastrais.docx
@@ -1,44 +1,13 @@
 
 <file path=word/document.xml><?xml version="1.0" encoding="utf-8"?>
-<w:document xmlns:wpc="http://schemas.microsoft.com/office/word/2010/wordprocessingCanvas" xmlns:cx="http://schemas.microsoft.com/office/drawing/2014/chartex" xmlns:cx1="http://schemas.microsoft.com/office/drawing/2015/9/8/chartex" xmlns:cx2="http://schemas.microsoft.com/office/drawing/2015/10/21/chartex" xmlns:cx3="http://schemas.microsoft.com/office/drawing/2016/5/9/chartex" xmlns:cx4="http://schemas.microsoft.com/office/drawing/2016/5/10/chartex" xmlns:cx5="http://schemas.microsoft.com/office/drawing/2016/5/11/chartex" xmlns:cx6="http://schemas.microsoft.com/office/drawing/2016/5/12/chartex" xmlns:cx7="http://schemas.microsoft.com/office/drawing/2016/5/13/chartex" xmlns:cx8="http://schemas.microsoft.com/office/drawing/2016/5/14/chartex" xmlns:mc="http://schemas.openxmlformats.org/markup-compatibility/2006" xmlns:aink="http://schemas.microsoft.com/office/drawing/2016/ink" xmlns:am3d="http://schemas.microsoft.com/office/drawing/2017/model3d" xmlns:o="urn:schemas-microsoft-com:office:office" xmlns:r="http://schemas.openxmlformats.org/officeDocument/2006/relationships" xmlns:m="http://schemas.openxmlformats.org/officeDocument/2006/math" xmlns:v="urn:schemas-microsoft-com:vml" xmlns:wp14="http://schemas.microsoft.com/office/word/2010/wordprocessingDrawing" xmlns:wp="http://schemas.openxmlformats.org/drawingml/2006/wordprocessingDrawing" xmlns:w10="urn:schemas-microsoft-com:office:word" xmlns:w="http://schemas.openxmlformats.org/wordprocessingml/2006/main" xmlns:w14="http://schemas.microsoft.com/office/word/2010/wordml" xmlns:w15="http://schemas.microsoft.com/office/word/2012/wordml" xmlns:w16cid="http://schemas.microsoft.com/office/word/2016/wordml/cid" xmlns:w16se="http://schemas.microsoft.com/office/word/2015/wordml/symex" xmlns:wpg="http://schemas.microsoft.com/office/word/2010/wordprocessingGroup" xmlns:wpi="http://schemas.microsoft.com/office/word/2010/wordprocessingInk" xmlns:wne="http://schemas.microsoft.com/office/word/2006/wordml" xmlns:wps="http://schemas.microsoft.com/office/word/2010/wordprocessingShape" mc:Ignorable="w14 w15 w16se w16cid wp14">
+<w:document xmlns:wpc="http://schemas.microsoft.com/office/word/2010/wordprocessingCanvas" xmlns:cx="http://schemas.microsoft.com/office/drawing/2014/chartex" xmlns:cx1="http://schemas.microsoft.com/office/drawing/2015/9/8/chartex" xmlns:cx2="http://schemas.microsoft.com/office/drawing/2015/10/21/chartex" xmlns:cx3="http://schemas.microsoft.com/office/drawing/2016/5/9/chartex" xmlns:cx4="http://schemas.microsoft.com/office/drawing/2016/5/10/chartex" xmlns:cx5="http://schemas.microsoft.com/office/drawing/2016/5/11/chartex" xmlns:cx6="http://schemas.microsoft.com/office/drawing/2016/5/12/chartex" xmlns:cx7="http://schemas.microsoft.com/office/drawing/2016/5/13/chartex" xmlns:cx8="http://schemas.microsoft.com/office/drawing/2016/5/14/chartex" xmlns:mc="http://schemas.openxmlformats.org/markup-compatibility/2006" xmlns:aink="http://schemas.microsoft.com/office/drawing/2016/ink" xmlns:am3d="http://schemas.microsoft.com/office/drawing/2017/model3d" xmlns:o="urn:schemas-microsoft-com:office:office" xmlns:oel="http://schemas.microsoft.com/office/2019/extlst" xmlns:r="http://schemas.openxmlformats.org/officeDocument/2006/relationships" xmlns:m="http://schemas.openxmlformats.org/officeDocument/2006/math" xmlns:v="urn:schemas-microsoft-com:vml" xmlns:wp14="http://schemas.microsoft.com/office/word/2010/wordprocessingDrawing" xmlns:wp="http://schemas.openxmlformats.org/drawingml/2006/wordprocessingDrawing" xmlns:w10="urn:schemas-microsoft-com:office:word" xmlns:w="http://schemas.openxmlformats.org/wordprocessingml/2006/main" xmlns:w14="http://schemas.microsoft.com/office/word/2010/wordml" xmlns:w15="http://schemas.microsoft.com/office/word/2012/wordml" xmlns:w16cex="http://schemas.microsoft.com/office/word/2018/wordml/cex" xmlns:w16cid="http://schemas.microsoft.com/office/word/2016/wordml/cid" xmlns:w16="http://schemas.microsoft.com/office/word/2018/wordml" xmlns:w16du="http://schemas.microsoft.com/office/word/2023/wordml/word16du" xmlns:w16sdtdh="http://schemas.microsoft.com/office/word/2020/wordml/sdtdatahash" xmlns:w16sdtfl="http://schemas.microsoft.com/office/word/2024/wordml/sdtformatlock" xmlns:w16se="http://schemas.microsoft.com/office/word/2015/wordml/symex" xmlns:wpg="http://schemas.microsoft.com/office/word/2010/wordprocessingGroup" xmlns:wpi="http://schemas.microsoft.com/office/word/2010/wordprocessingInk" xmlns:wne="http://schemas.microsoft.com/office/word/2006/wordml" xmlns:wps="http://schemas.microsoft.com/office/word/2010/wordprocessingShape" mc:Ignorable="w14 w15 w16se w16cid w16 w16cex w16sdtdh w16sdtfl w16du wp14">
   <w:body>
     <w:p>
       <w:pPr>
         <w:pStyle w:val="Ttulo1"/>
       </w:pPr>
-      <w:bookmarkStart w:id="0" w:name="_GoBack"/>
-      <w:bookmarkEnd w:id="0"/>
       <w:r>
         <w:t>Dados Cadastrais</w:t>
-      </w:r>
-    </w:p>
-    <w:p>
-      <w:pPr>
-        <w:ind w:left="720"/>
-      </w:pPr>
-      <w:proofErr w:type="spellStart"/>
-      <w:r>
-        <w:t>Read</w:t>
-      </w:r>
-      <w:proofErr w:type="spellEnd"/>
-      <w:r>
-        <w:t xml:space="preserve"> Time: 2 </w:t>
-      </w:r>
-      <w:proofErr w:type="spellStart"/>
-      <w:r>
-        <w:t>mins</w:t>
-      </w:r>
-      <w:proofErr w:type="spellEnd"/>
-      <w:r>
-        <w:t xml:space="preserve"> </w:t>
-      </w:r>
-    </w:p>
-    <w:p>
-      <w:pPr>
-        <w:ind w:left="720"/>
-      </w:pPr>
-      <w:r>
-        <w:t xml:space="preserve">Publicado: 30 de junho de 2025 </w:t>
       </w:r>
     </w:p>
     <w:p>
@@ -128,7 +97,15 @@
         <w:spacing w:before="100" w:beforeAutospacing="1" w:after="100" w:afterAutospacing="1" w:line="240" w:lineRule="auto"/>
       </w:pPr>
       <w:r>
-        <w:t xml:space="preserve">Caso haja inconsistência em seus dados pessoais e funcionais e não seja possível realizar a atualização por autosserviço na plataforma SOUGOV.BR, o </w:t>
+        <w:t xml:space="preserve">Caso haja inconsistência em seus dados pessoais e funcionais e não seja possível realizar a atualização por autosserviço na plataforma </w:t>
+      </w:r>
+      <w:proofErr w:type="spellStart"/>
+      <w:r>
+        <w:t>SOUGOV.BR</w:t>
+      </w:r>
+      <w:proofErr w:type="spellEnd"/>
+      <w:r>
+        <w:t xml:space="preserve">, o </w:t>
       </w:r>
       <w:proofErr w:type="spellStart"/>
       <w:r>
@@ -177,14 +154,6 @@
     </w:p>
     <w:p>
       <w:pPr>
-        <w:pStyle w:val="NormalWeb"/>
-      </w:pPr>
-      <w:r>
-        <w:t> </w:t>
-      </w:r>
-    </w:p>
-    <w:p>
-      <w:pPr>
         <w:pStyle w:val="Ttulo5"/>
       </w:pPr>
       <w:r>
@@ -224,7 +193,6 @@
         <w:pStyle w:val="NormalWeb"/>
       </w:pPr>
       <w:r>
-        <w:lastRenderedPageBreak/>
         <w:t> </w:t>
       </w:r>
       <w:r>
@@ -284,6 +252,7 @@
         </w:numPr>
       </w:pPr>
       <w:r>
+        <w:lastRenderedPageBreak/>
         <w:t xml:space="preserve">a alteração da conta para fins de recebimento da remuneração deve ser em um dos bancos conveniados, nos termos do </w:t>
       </w:r>
       <w:hyperlink r:id="rId7" w:history="1">
@@ -296,15 +265,7 @@
         </w:r>
       </w:hyperlink>
       <w:r>
-        <w:t xml:space="preserve">: </w:t>
-      </w:r>
-      <w:proofErr w:type="spellStart"/>
-      <w:r>
-        <w:t>Bancoop</w:t>
-      </w:r>
-      <w:proofErr w:type="spellEnd"/>
-      <w:r>
-        <w:t>, Banrisul, Banco do Brasil, Bradesco, Caixa Econômica Federal, Itaú, Santander ou Sicredi.</w:t>
+        <w:t>: Bancoop, Banrisul, Banco do Brasil, Bradesco, Caixa Econômica Federal, Itaú, Santander ou Sicredi.</w:t>
       </w:r>
       <w:r>
         <w:rPr>
@@ -337,7 +298,6 @@
         <w:t>recomenda-se que seja anexada uma cópia de um documento que contenha o número da agência e da conta do requerente.</w:t>
       </w:r>
     </w:p>
-    <w:p/>
     <w:sectPr>
       <w:pgSz w:w="11906" w:h="16838"/>
       <w:pgMar w:top="1417" w:right="1701" w:bottom="1417" w:left="1701" w:header="708" w:footer="708" w:gutter="0"/>
@@ -349,7 +309,7 @@
 </file>
 
 <file path=word/numbering.xml><?xml version="1.0" encoding="utf-8"?>
-<w:numbering xmlns:wpc="http://schemas.microsoft.com/office/word/2010/wordprocessingCanvas" xmlns:cx="http://schemas.microsoft.com/office/drawing/2014/chartex" xmlns:cx1="http://schemas.microsoft.com/office/drawing/2015/9/8/chartex" xmlns:cx2="http://schemas.microsoft.com/office/drawing/2015/10/21/chartex" xmlns:cx3="http://schemas.microsoft.com/office/drawing/2016/5/9/chartex" xmlns:cx4="http://schemas.microsoft.com/office/drawing/2016/5/10/chartex" xmlns:cx5="http://schemas.microsoft.com/office/drawing/2016/5/11/chartex" xmlns:cx6="http://schemas.microsoft.com/office/drawing/2016/5/12/chartex" xmlns:cx7="http://schemas.microsoft.com/office/drawing/2016/5/13/chartex" xmlns:cx8="http://schemas.microsoft.com/office/drawing/2016/5/14/chartex" xmlns:mc="http://schemas.openxmlformats.org/markup-compatibility/2006" xmlns:aink="http://schemas.microsoft.com/office/drawing/2016/ink" xmlns:am3d="http://schemas.microsoft.com/office/drawing/2017/model3d" xmlns:o="urn:schemas-microsoft-com:office:office" xmlns:r="http://schemas.openxmlformats.org/officeDocument/2006/relationships" xmlns:m="http://schemas.openxmlformats.org/officeDocument/2006/math" xmlns:v="urn:schemas-microsoft-com:vml" xmlns:wp14="http://schemas.microsoft.com/office/word/2010/wordprocessingDrawing" xmlns:wp="http://schemas.openxmlformats.org/drawingml/2006/wordprocessingDrawing" xmlns:w10="urn:schemas-microsoft-com:office:word" xmlns:w="http://schemas.openxmlformats.org/wordprocessingml/2006/main" xmlns:w14="http://schemas.microsoft.com/office/word/2010/wordml" xmlns:w15="http://schemas.microsoft.com/office/word/2012/wordml" xmlns:w16cid="http://schemas.microsoft.com/office/word/2016/wordml/cid" xmlns:w16se="http://schemas.microsoft.com/office/word/2015/wordml/symex" xmlns:wpg="http://schemas.microsoft.com/office/word/2010/wordprocessingGroup" xmlns:wpi="http://schemas.microsoft.com/office/word/2010/wordprocessingInk" xmlns:wne="http://schemas.microsoft.com/office/word/2006/wordml" xmlns:wps="http://schemas.microsoft.com/office/word/2010/wordprocessingShape" mc:Ignorable="w14 w15 w16se w16cid wp14">
+<w:numbering xmlns:wpc="http://schemas.microsoft.com/office/word/2010/wordprocessingCanvas" xmlns:cx="http://schemas.microsoft.com/office/drawing/2014/chartex" xmlns:cx1="http://schemas.microsoft.com/office/drawing/2015/9/8/chartex" xmlns:cx2="http://schemas.microsoft.com/office/drawing/2015/10/21/chartex" xmlns:cx3="http://schemas.microsoft.com/office/drawing/2016/5/9/chartex" xmlns:cx4="http://schemas.microsoft.com/office/drawing/2016/5/10/chartex" xmlns:cx5="http://schemas.microsoft.com/office/drawing/2016/5/11/chartex" xmlns:cx6="http://schemas.microsoft.com/office/drawing/2016/5/12/chartex" xmlns:cx7="http://schemas.microsoft.com/office/drawing/2016/5/13/chartex" xmlns:cx8="http://schemas.microsoft.com/office/drawing/2016/5/14/chartex" xmlns:mc="http://schemas.openxmlformats.org/markup-compatibility/2006" xmlns:aink="http://schemas.microsoft.com/office/drawing/2016/ink" xmlns:am3d="http://schemas.microsoft.com/office/drawing/2017/model3d" xmlns:o="urn:schemas-microsoft-com:office:office" xmlns:oel="http://schemas.microsoft.com/office/2019/extlst" xmlns:r="http://schemas.openxmlformats.org/officeDocument/2006/relationships" xmlns:m="http://schemas.openxmlformats.org/officeDocument/2006/math" xmlns:v="urn:schemas-microsoft-com:vml" xmlns:wp14="http://schemas.microsoft.com/office/word/2010/wordprocessingDrawing" xmlns:wp="http://schemas.openxmlformats.org/drawingml/2006/wordprocessingDrawing" xmlns:w10="urn:schemas-microsoft-com:office:word" xmlns:w="http://schemas.openxmlformats.org/wordprocessingml/2006/main" xmlns:w14="http://schemas.microsoft.com/office/word/2010/wordml" xmlns:w15="http://schemas.microsoft.com/office/word/2012/wordml" xmlns:w16cex="http://schemas.microsoft.com/office/word/2018/wordml/cex" xmlns:w16cid="http://schemas.microsoft.com/office/word/2016/wordml/cid" xmlns:w16="http://schemas.microsoft.com/office/word/2018/wordml" xmlns:w16du="http://schemas.microsoft.com/office/word/2023/wordml/word16du" xmlns:w16sdtdh="http://schemas.microsoft.com/office/word/2020/wordml/sdtdatahash" xmlns:w16sdtfl="http://schemas.microsoft.com/office/word/2024/wordml/sdtformatlock" xmlns:w16se="http://schemas.microsoft.com/office/word/2015/wordml/symex" xmlns:wpg="http://schemas.microsoft.com/office/word/2010/wordprocessingGroup" xmlns:wpi="http://schemas.microsoft.com/office/word/2010/wordprocessingInk" xmlns:wne="http://schemas.microsoft.com/office/word/2006/wordml" xmlns:wps="http://schemas.microsoft.com/office/word/2010/wordprocessingShape" mc:Ignorable="w14 w15 w16se w16cid w16 w16cex w16sdtdh w16sdtfl w16du wp14">
   <w:abstractNum w:abstractNumId="0" w15:restartNumberingAfterBreak="0">
     <w:nsid w:val="38637C06"/>
     <w:multiLevelType w:val="multilevel"/>
@@ -946,16 +906,16 @@
       </w:rPr>
     </w:lvl>
   </w:abstractNum>
-  <w:num w:numId="1">
+  <w:num w:numId="1" w16cid:durableId="1893957159">
     <w:abstractNumId w:val="1"/>
   </w:num>
-  <w:num w:numId="2">
+  <w:num w:numId="2" w16cid:durableId="1821073272">
     <w:abstractNumId w:val="2"/>
   </w:num>
-  <w:num w:numId="3">
+  <w:num w:numId="3" w16cid:durableId="1242909835">
     <w:abstractNumId w:val="3"/>
   </w:num>
-  <w:num w:numId="4">
+  <w:num w:numId="4" w16cid:durableId="1307509855">
     <w:abstractNumId w:val="0"/>
   </w:num>
   <w:numIdMacAtCleanup w:val="4"/>
@@ -963,7 +923,7 @@
 </file>
 
 <file path=word/styles.xml><?xml version="1.0" encoding="utf-8"?>
-<w:styles xmlns:mc="http://schemas.openxmlformats.org/markup-compatibility/2006" xmlns:r="http://schemas.openxmlformats.org/officeDocument/2006/relationships" xmlns:w="http://schemas.openxmlformats.org/wordprocessingml/2006/main" xmlns:w14="http://schemas.microsoft.com/office/word/2010/wordml" xmlns:w15="http://schemas.microsoft.com/office/word/2012/wordml" xmlns:w16cid="http://schemas.microsoft.com/office/word/2016/wordml/cid" xmlns:w16se="http://schemas.microsoft.com/office/word/2015/wordml/symex" mc:Ignorable="w14 w15 w16se w16cid">
+<w:styles xmlns:mc="http://schemas.openxmlformats.org/markup-compatibility/2006" xmlns:r="http://schemas.openxmlformats.org/officeDocument/2006/relationships" xmlns:w="http://schemas.openxmlformats.org/wordprocessingml/2006/main" xmlns:w14="http://schemas.microsoft.com/office/word/2010/wordml" xmlns:w15="http://schemas.microsoft.com/office/word/2012/wordml" xmlns:w16cex="http://schemas.microsoft.com/office/word/2018/wordml/cex" xmlns:w16cid="http://schemas.microsoft.com/office/word/2016/wordml/cid" xmlns:w16="http://schemas.microsoft.com/office/word/2018/wordml" xmlns:w16du="http://schemas.microsoft.com/office/word/2023/wordml/word16du" xmlns:w16sdtdh="http://schemas.microsoft.com/office/word/2020/wordml/sdtdatahash" xmlns:w16sdtfl="http://schemas.microsoft.com/office/word/2024/wordml/sdtformatlock" xmlns:w16se="http://schemas.microsoft.com/office/word/2015/wordml/symex" mc:Ignorable="w14 w15 w16se w16cid w16 w16cex w16sdtdh w16sdtfl w16du">
   <w:docDefaults>
     <w:rPrDefault>
       <w:rPr>
@@ -979,7 +939,7 @@
       </w:pPr>
     </w:pPrDefault>
   </w:docDefaults>
-  <w:latentStyles w:defLockedState="0" w:defUIPriority="99" w:defSemiHidden="0" w:defUnhideWhenUsed="0" w:defQFormat="0" w:count="375">
+  <w:latentStyles w:defLockedState="0" w:defUIPriority="99" w:defSemiHidden="0" w:defUnhideWhenUsed="0" w:defQFormat="0" w:count="376">
     <w:lsdException w:name="Normal" w:uiPriority="0" w:qFormat="1"/>
     <w:lsdException w:name="heading 1" w:uiPriority="9" w:qFormat="1"/>
     <w:lsdException w:name="heading 2" w:semiHidden="1" w:uiPriority="9" w:unhideWhenUsed="1" w:qFormat="1"/>
@@ -1355,6 +1315,7 @@
     <w:lsdException w:name="Smart Hyperlink" w:semiHidden="1" w:unhideWhenUsed="1"/>
     <w:lsdException w:name="Hashtag" w:semiHidden="1" w:unhideWhenUsed="1"/>
     <w:lsdException w:name="Unresolved Mention" w:semiHidden="1" w:unhideWhenUsed="1"/>
+    <w:lsdException w:name="Smart Link" w:semiHidden="1" w:unhideWhenUsed="1"/>
   </w:latentStyles>
   <w:style w:type="paragraph" w:default="1" w:styleId="Normal">
     <w:name w:val="Normal"/>

</xml_diff>